<commit_message>
Updated the tutorial document to fix the pattern.
</commit_message>
<xml_diff>
--- a/ieee-yang-testing/AXdz/pattern/example/regex-tutorial.docx
+++ b/ieee-yang-testing/AXdz/pattern/example/regex-tutorial.docx
@@ -34,7 +34,17 @@
           <w:szCs w:val="22"/>
           <w:shd w:val="clear" w:color="auto" w:fill="FFFFFF"/>
         </w:rPr>
-        <w:t>Regex Tutorial v01</w:t>
+        <w:t>Regex Tutorial v0</w:t>
+      </w:r>
+      <w:r>
+        <w:rPr>
+          <w:rFonts w:ascii="Aptos" w:hAnsi="Aptos"/>
+          <w:color w:val="000000"/>
+          <w:sz w:val="22"/>
+          <w:szCs w:val="22"/>
+          <w:shd w:val="clear" w:color="auto" w:fill="FFFFFF"/>
+        </w:rPr>
+        <w:t>2</w:t>
       </w:r>
     </w:p>
     <w:p>
@@ -369,19 +379,19 @@
           <w:rFonts w:ascii="Menlo" w:hAnsi="Menlo" w:cs="Menlo"/>
           <w:color w:val="000000"/>
           <w:kern w:val="0"/>
-          <w:sz w:val="38"/>
-          <w:szCs w:val="38"/>
-        </w:rPr>
-      </w:pPr>
-      <w:r>
-        <w:rPr>
-          <w:rFonts w:ascii="Menlo" w:hAnsi="Menlo" w:cs="Menlo"/>
-          <w:color w:val="000000"/>
-          <w:kern w:val="0"/>
-          <w:sz w:val="38"/>
-          <w:szCs w:val="38"/>
-        </w:rPr>
-        <w:t xml:space="preserve">          leaf org-name {</w:t>
+          <w:sz w:val="36"/>
+          <w:szCs w:val="36"/>
+        </w:rPr>
+      </w:pPr>
+      <w:r>
+        <w:rPr>
+          <w:rFonts w:ascii="Menlo" w:hAnsi="Menlo" w:cs="Menlo"/>
+          <w:color w:val="000000"/>
+          <w:kern w:val="0"/>
+          <w:sz w:val="36"/>
+          <w:szCs w:val="36"/>
+        </w:rPr>
+        <w:t>leaf org-name {</w:t>
       </w:r>
     </w:p>
     <w:p>
@@ -408,19 +418,19 @@
           <w:rFonts w:ascii="Menlo" w:hAnsi="Menlo" w:cs="Menlo"/>
           <w:color w:val="000000"/>
           <w:kern w:val="0"/>
-          <w:sz w:val="38"/>
-          <w:szCs w:val="38"/>
-        </w:rPr>
-      </w:pPr>
-      <w:r>
-        <w:rPr>
-          <w:rFonts w:ascii="Menlo" w:hAnsi="Menlo" w:cs="Menlo"/>
-          <w:color w:val="000000"/>
-          <w:kern w:val="0"/>
-          <w:sz w:val="38"/>
-          <w:szCs w:val="38"/>
-        </w:rPr>
-        <w:t xml:space="preserve">             type string {</w:t>
+          <w:sz w:val="36"/>
+          <w:szCs w:val="36"/>
+        </w:rPr>
+      </w:pPr>
+      <w:r>
+        <w:rPr>
+          <w:rFonts w:ascii="Menlo" w:hAnsi="Menlo" w:cs="Menlo"/>
+          <w:color w:val="000000"/>
+          <w:kern w:val="0"/>
+          <w:sz w:val="36"/>
+          <w:szCs w:val="36"/>
+        </w:rPr>
+        <w:t xml:space="preserve"> type string {</w:t>
       </w:r>
     </w:p>
     <w:p>
@@ -447,19 +457,19 @@
           <w:rFonts w:ascii="Menlo" w:hAnsi="Menlo" w:cs="Menlo"/>
           <w:color w:val="000000"/>
           <w:kern w:val="0"/>
-          <w:sz w:val="38"/>
-          <w:szCs w:val="38"/>
-        </w:rPr>
-      </w:pPr>
-      <w:r>
-        <w:rPr>
-          <w:rFonts w:ascii="Menlo" w:hAnsi="Menlo" w:cs="Menlo"/>
-          <w:color w:val="000000"/>
-          <w:kern w:val="0"/>
-          <w:sz w:val="38"/>
-          <w:szCs w:val="38"/>
-        </w:rPr>
-        <w:t xml:space="preserve">                pattern '</w:t>
+          <w:sz w:val="36"/>
+          <w:szCs w:val="36"/>
+        </w:rPr>
+      </w:pPr>
+      <w:r>
+        <w:rPr>
+          <w:rFonts w:ascii="Menlo" w:hAnsi="Menlo" w:cs="Menlo"/>
+          <w:color w:val="000000"/>
+          <w:kern w:val="0"/>
+          <w:sz w:val="36"/>
+          <w:szCs w:val="36"/>
+        </w:rPr>
+        <w:t xml:space="preserve">  pattern '</w:t>
       </w:r>
       <w:proofErr w:type="gramStart"/>
       <w:r>
@@ -467,8 +477,8 @@
           <w:rFonts w:ascii="Menlo" w:hAnsi="Menlo" w:cs="Menlo"/>
           <w:color w:val="000000"/>
           <w:kern w:val="0"/>
-          <w:sz w:val="38"/>
-          <w:szCs w:val="38"/>
+          <w:sz w:val="36"/>
+          <w:szCs w:val="36"/>
         </w:rPr>
         <w:t>IEEE.*</w:t>
       </w:r>
@@ -478,8 +488,8 @@
           <w:rFonts w:ascii="Menlo" w:hAnsi="Menlo" w:cs="Menlo"/>
           <w:color w:val="000000"/>
           <w:kern w:val="0"/>
-          <w:sz w:val="38"/>
-          <w:szCs w:val="38"/>
+          <w:sz w:val="36"/>
+          <w:szCs w:val="36"/>
         </w:rPr>
         <w:t>';</w:t>
       </w:r>
@@ -508,40 +518,40 @@
           <w:rFonts w:ascii="Menlo" w:hAnsi="Menlo" w:cs="Menlo"/>
           <w:color w:val="000000"/>
           <w:kern w:val="0"/>
-          <w:sz w:val="38"/>
-          <w:szCs w:val="38"/>
-        </w:rPr>
-      </w:pPr>
-      <w:r>
-        <w:rPr>
-          <w:rFonts w:ascii="Menlo" w:hAnsi="Menlo" w:cs="Menlo"/>
-          <w:color w:val="000000"/>
-          <w:kern w:val="0"/>
-          <w:sz w:val="38"/>
-          <w:szCs w:val="38"/>
-        </w:rPr>
-        <w:t xml:space="preserve">             }</w:t>
-      </w:r>
-    </w:p>
-    <w:p>
-      <w:pPr>
-        <w:rPr>
-          <w:rFonts w:ascii="Menlo" w:hAnsi="Menlo" w:cs="Menlo"/>
-          <w:color w:val="000000"/>
-          <w:kern w:val="0"/>
-          <w:sz w:val="38"/>
-          <w:szCs w:val="38"/>
-        </w:rPr>
-      </w:pPr>
-      <w:r>
-        <w:rPr>
-          <w:rFonts w:ascii="Menlo" w:hAnsi="Menlo" w:cs="Menlo"/>
-          <w:color w:val="000000"/>
-          <w:kern w:val="0"/>
-          <w:sz w:val="38"/>
-          <w:szCs w:val="38"/>
-        </w:rPr>
-        <w:t xml:space="preserve">          }</w:t>
+          <w:sz w:val="36"/>
+          <w:szCs w:val="36"/>
+        </w:rPr>
+      </w:pPr>
+      <w:r>
+        <w:rPr>
+          <w:rFonts w:ascii="Menlo" w:hAnsi="Menlo" w:cs="Menlo"/>
+          <w:color w:val="000000"/>
+          <w:kern w:val="0"/>
+          <w:sz w:val="36"/>
+          <w:szCs w:val="36"/>
+        </w:rPr>
+        <w:t xml:space="preserve"> }</w:t>
+      </w:r>
+    </w:p>
+    <w:p>
+      <w:pPr>
+        <w:rPr>
+          <w:rFonts w:ascii="Menlo" w:hAnsi="Menlo" w:cs="Menlo"/>
+          <w:color w:val="000000"/>
+          <w:kern w:val="0"/>
+          <w:sz w:val="36"/>
+          <w:szCs w:val="36"/>
+        </w:rPr>
+      </w:pPr>
+      <w:r>
+        <w:rPr>
+          <w:rFonts w:ascii="Menlo" w:hAnsi="Menlo" w:cs="Menlo"/>
+          <w:color w:val="000000"/>
+          <w:kern w:val="0"/>
+          <w:sz w:val="36"/>
+          <w:szCs w:val="36"/>
+        </w:rPr>
+        <w:t>}</w:t>
       </w:r>
     </w:p>
     <w:p>
@@ -568,17 +578,17 @@
           <w:rFonts w:ascii="Menlo" w:hAnsi="Menlo" w:cs="Menlo"/>
           <w:color w:val="000000"/>
           <w:kern w:val="0"/>
-          <w:sz w:val="38"/>
-          <w:szCs w:val="38"/>
-        </w:rPr>
-      </w:pPr>
-      <w:r>
-        <w:rPr>
-          <w:rFonts w:ascii="Menlo" w:hAnsi="Menlo" w:cs="Menlo"/>
-          <w:color w:val="000000"/>
-          <w:kern w:val="0"/>
-          <w:sz w:val="38"/>
-          <w:szCs w:val="38"/>
+          <w:sz w:val="36"/>
+          <w:szCs w:val="36"/>
+        </w:rPr>
+      </w:pPr>
+      <w:r>
+        <w:rPr>
+          <w:rFonts w:ascii="Menlo" w:hAnsi="Menlo" w:cs="Menlo"/>
+          <w:color w:val="000000"/>
+          <w:kern w:val="0"/>
+          <w:sz w:val="36"/>
+          <w:szCs w:val="36"/>
         </w:rPr>
         <w:t>"</w:t>
       </w:r>
@@ -588,8 +598,8 @@
           <w:rFonts w:ascii="Menlo" w:hAnsi="Menlo" w:cs="Menlo"/>
           <w:color w:val="000000"/>
           <w:kern w:val="0"/>
-          <w:sz w:val="38"/>
-          <w:szCs w:val="38"/>
+          <w:sz w:val="36"/>
+          <w:szCs w:val="36"/>
         </w:rPr>
         <w:t>org</w:t>
       </w:r>
@@ -599,8 +609,8 @@
           <w:rFonts w:ascii="Menlo" w:hAnsi="Menlo" w:cs="Menlo"/>
           <w:color w:val="000000"/>
           <w:kern w:val="0"/>
-          <w:sz w:val="38"/>
-          <w:szCs w:val="38"/>
+          <w:sz w:val="36"/>
+          <w:szCs w:val="36"/>
         </w:rPr>
         <w:t>-name": "IEEE802"</w:t>
       </w:r>
@@ -626,46 +636,46 @@
           <w:rFonts w:ascii="Menlo" w:hAnsi="Menlo" w:cs="Menlo"/>
           <w:color w:val="000000"/>
           <w:kern w:val="0"/>
-          <w:sz w:val="38"/>
-          <w:szCs w:val="38"/>
-        </w:rPr>
-      </w:pPr>
-      <w:r>
-        <w:rPr>
-          <w:rFonts w:ascii="Menlo" w:hAnsi="Menlo" w:cs="Menlo"/>
-          <w:color w:val="000000"/>
-          <w:kern w:val="0"/>
-          <w:sz w:val="38"/>
-          <w:szCs w:val="38"/>
-        </w:rPr>
+          <w:sz w:val="36"/>
+          <w:szCs w:val="36"/>
+        </w:rPr>
+      </w:pPr>
+      <w:r>
+        <w:rPr>
+          <w:rFonts w:ascii="Menlo" w:hAnsi="Menlo" w:cs="Menlo"/>
+          <w:color w:val="000000"/>
+          <w:kern w:val="0"/>
+          <w:sz w:val="36"/>
+          <w:szCs w:val="36"/>
+        </w:rPr>
+        <w:t>"</w:t>
+      </w:r>
+      <w:proofErr w:type="gramStart"/>
+      <w:r>
+        <w:rPr>
+          <w:rFonts w:ascii="Menlo" w:hAnsi="Menlo" w:cs="Menlo"/>
+          <w:color w:val="000000"/>
+          <w:kern w:val="0"/>
+          <w:sz w:val="36"/>
+          <w:szCs w:val="36"/>
+        </w:rPr>
+        <w:t>org</w:t>
+      </w:r>
+      <w:proofErr w:type="gramEnd"/>
+      <w:r>
+        <w:rPr>
+          <w:rFonts w:ascii="Menlo" w:hAnsi="Menlo" w:cs="Menlo"/>
+          <w:color w:val="000000"/>
+          <w:kern w:val="0"/>
+          <w:sz w:val="36"/>
+          <w:szCs w:val="36"/>
+        </w:rPr>
+        <w:t>-name": "IEE802"</w:t>
+      </w:r>
+    </w:p>
+    <w:p>
+      <w:r>
         <w:lastRenderedPageBreak/>
-        <w:t>"</w:t>
-      </w:r>
-      <w:proofErr w:type="gramStart"/>
-      <w:r>
-        <w:rPr>
-          <w:rFonts w:ascii="Menlo" w:hAnsi="Menlo" w:cs="Menlo"/>
-          <w:color w:val="000000"/>
-          <w:kern w:val="0"/>
-          <w:sz w:val="38"/>
-          <w:szCs w:val="38"/>
-        </w:rPr>
-        <w:t>org</w:t>
-      </w:r>
-      <w:proofErr w:type="gramEnd"/>
-      <w:r>
-        <w:rPr>
-          <w:rFonts w:ascii="Menlo" w:hAnsi="Menlo" w:cs="Menlo"/>
-          <w:color w:val="000000"/>
-          <w:kern w:val="0"/>
-          <w:sz w:val="38"/>
-          <w:szCs w:val="38"/>
-        </w:rPr>
-        <w:t>-name": "IEE802"</w:t>
-      </w:r>
-    </w:p>
-    <w:p>
-      <w:r>
         <w:t>Then the match will fail because there are is not an “I” followed by three “</w:t>
       </w:r>
       <w:proofErr w:type="gramStart"/>
@@ -746,17 +756,17 @@
           <w:rFonts w:ascii="Menlo" w:hAnsi="Menlo" w:cs="Menlo"/>
           <w:color w:val="000000"/>
           <w:kern w:val="0"/>
-          <w:sz w:val="38"/>
-          <w:szCs w:val="38"/>
-        </w:rPr>
-      </w:pPr>
-      <w:r>
-        <w:rPr>
-          <w:rFonts w:ascii="Menlo" w:hAnsi="Menlo" w:cs="Menlo"/>
-          <w:color w:val="000000"/>
-          <w:kern w:val="0"/>
-          <w:sz w:val="38"/>
-          <w:szCs w:val="38"/>
+          <w:sz w:val="36"/>
+          <w:szCs w:val="36"/>
+        </w:rPr>
+      </w:pPr>
+      <w:r>
+        <w:rPr>
+          <w:rFonts w:ascii="Menlo" w:hAnsi="Menlo" w:cs="Menlo"/>
+          <w:color w:val="000000"/>
+          <w:kern w:val="0"/>
+          <w:sz w:val="36"/>
+          <w:szCs w:val="36"/>
         </w:rPr>
         <w:t>leaf range-test-00 {</w:t>
       </w:r>
@@ -785,17 +795,17 @@
           <w:rFonts w:ascii="Menlo" w:hAnsi="Menlo" w:cs="Menlo"/>
           <w:color w:val="000000"/>
           <w:kern w:val="0"/>
-          <w:sz w:val="38"/>
-          <w:szCs w:val="38"/>
-        </w:rPr>
-      </w:pPr>
-      <w:r>
-        <w:rPr>
-          <w:rFonts w:ascii="Menlo" w:hAnsi="Menlo" w:cs="Menlo"/>
-          <w:color w:val="000000"/>
-          <w:kern w:val="0"/>
-          <w:sz w:val="38"/>
-          <w:szCs w:val="38"/>
+          <w:sz w:val="36"/>
+          <w:szCs w:val="36"/>
+        </w:rPr>
+      </w:pPr>
+      <w:r>
+        <w:rPr>
+          <w:rFonts w:ascii="Menlo" w:hAnsi="Menlo" w:cs="Menlo"/>
+          <w:color w:val="000000"/>
+          <w:kern w:val="0"/>
+          <w:sz w:val="36"/>
+          <w:szCs w:val="36"/>
         </w:rPr>
         <w:t xml:space="preserve"> type string {</w:t>
       </w:r>
@@ -824,17 +834,17 @@
           <w:rFonts w:ascii="Menlo" w:hAnsi="Menlo" w:cs="Menlo"/>
           <w:color w:val="000000"/>
           <w:kern w:val="0"/>
-          <w:sz w:val="38"/>
-          <w:szCs w:val="38"/>
-        </w:rPr>
-      </w:pPr>
-      <w:r>
-        <w:rPr>
-          <w:rFonts w:ascii="Menlo" w:hAnsi="Menlo" w:cs="Menlo"/>
-          <w:color w:val="000000"/>
-          <w:kern w:val="0"/>
-          <w:sz w:val="38"/>
-          <w:szCs w:val="38"/>
+          <w:sz w:val="36"/>
+          <w:szCs w:val="36"/>
+        </w:rPr>
+      </w:pPr>
+      <w:r>
+        <w:rPr>
+          <w:rFonts w:ascii="Menlo" w:hAnsi="Menlo" w:cs="Menlo"/>
+          <w:color w:val="000000"/>
+          <w:kern w:val="0"/>
+          <w:sz w:val="36"/>
+          <w:szCs w:val="36"/>
         </w:rPr>
         <w:t xml:space="preserve">  pattern '[0-5]</w:t>
       </w:r>
@@ -844,8 +854,8 @@
           <w:rFonts w:ascii="Menlo" w:hAnsi="Menlo" w:cs="Menlo"/>
           <w:color w:val="000000"/>
           <w:kern w:val="0"/>
-          <w:sz w:val="38"/>
-          <w:szCs w:val="38"/>
+          <w:sz w:val="36"/>
+          <w:szCs w:val="36"/>
         </w:rPr>
         <w:t>';</w:t>
       </w:r>
@@ -857,17 +867,17 @@
           <w:rFonts w:ascii="Menlo" w:hAnsi="Menlo" w:cs="Menlo"/>
           <w:color w:val="000000"/>
           <w:kern w:val="0"/>
-          <w:sz w:val="38"/>
-          <w:szCs w:val="38"/>
-        </w:rPr>
-      </w:pPr>
-      <w:r>
-        <w:rPr>
-          <w:rFonts w:ascii="Menlo" w:hAnsi="Menlo" w:cs="Menlo"/>
-          <w:color w:val="000000"/>
-          <w:kern w:val="0"/>
-          <w:sz w:val="38"/>
-          <w:szCs w:val="38"/>
+          <w:sz w:val="36"/>
+          <w:szCs w:val="36"/>
+        </w:rPr>
+      </w:pPr>
+      <w:r>
+        <w:rPr>
+          <w:rFonts w:ascii="Menlo" w:hAnsi="Menlo" w:cs="Menlo"/>
+          <w:color w:val="000000"/>
+          <w:kern w:val="0"/>
+          <w:sz w:val="36"/>
+          <w:szCs w:val="36"/>
         </w:rPr>
         <w:t>}</w:t>
       </w:r>
@@ -938,17 +948,17 @@
           <w:rFonts w:ascii="Menlo" w:hAnsi="Menlo" w:cs="Menlo"/>
           <w:color w:val="000000"/>
           <w:kern w:val="0"/>
-          <w:sz w:val="38"/>
-          <w:szCs w:val="38"/>
-        </w:rPr>
-      </w:pPr>
-      <w:r>
-        <w:rPr>
-          <w:rFonts w:ascii="Menlo" w:hAnsi="Menlo" w:cs="Menlo"/>
-          <w:color w:val="000000"/>
-          <w:kern w:val="0"/>
-          <w:sz w:val="38"/>
-          <w:szCs w:val="38"/>
+          <w:sz w:val="36"/>
+          <w:szCs w:val="36"/>
+        </w:rPr>
+      </w:pPr>
+      <w:r>
+        <w:rPr>
+          <w:rFonts w:ascii="Menlo" w:hAnsi="Menlo" w:cs="Menlo"/>
+          <w:color w:val="000000"/>
+          <w:kern w:val="0"/>
+          <w:sz w:val="36"/>
+          <w:szCs w:val="36"/>
         </w:rPr>
         <w:t>leaf range-test-01 {</w:t>
       </w:r>
@@ -977,17 +987,17 @@
           <w:rFonts w:ascii="Menlo" w:hAnsi="Menlo" w:cs="Menlo"/>
           <w:color w:val="000000"/>
           <w:kern w:val="0"/>
-          <w:sz w:val="38"/>
-          <w:szCs w:val="38"/>
-        </w:rPr>
-      </w:pPr>
-      <w:r>
-        <w:rPr>
-          <w:rFonts w:ascii="Menlo" w:hAnsi="Menlo" w:cs="Menlo"/>
-          <w:color w:val="000000"/>
-          <w:kern w:val="0"/>
-          <w:sz w:val="38"/>
-          <w:szCs w:val="38"/>
+          <w:sz w:val="36"/>
+          <w:szCs w:val="36"/>
+        </w:rPr>
+      </w:pPr>
+      <w:r>
+        <w:rPr>
+          <w:rFonts w:ascii="Menlo" w:hAnsi="Menlo" w:cs="Menlo"/>
+          <w:color w:val="000000"/>
+          <w:kern w:val="0"/>
+          <w:sz w:val="36"/>
+          <w:szCs w:val="36"/>
         </w:rPr>
         <w:t xml:space="preserve"> type string {</w:t>
       </w:r>
@@ -1016,17 +1026,17 @@
           <w:rFonts w:ascii="Menlo" w:hAnsi="Menlo" w:cs="Menlo"/>
           <w:color w:val="000000"/>
           <w:kern w:val="0"/>
-          <w:sz w:val="38"/>
-          <w:szCs w:val="38"/>
-        </w:rPr>
-      </w:pPr>
-      <w:r>
-        <w:rPr>
-          <w:rFonts w:ascii="Menlo" w:hAnsi="Menlo" w:cs="Menlo"/>
-          <w:color w:val="000000"/>
-          <w:kern w:val="0"/>
-          <w:sz w:val="38"/>
-          <w:szCs w:val="38"/>
+          <w:sz w:val="36"/>
+          <w:szCs w:val="36"/>
+        </w:rPr>
+      </w:pPr>
+      <w:r>
+        <w:rPr>
+          <w:rFonts w:ascii="Menlo" w:hAnsi="Menlo" w:cs="Menlo"/>
+          <w:color w:val="000000"/>
+          <w:kern w:val="0"/>
+          <w:sz w:val="36"/>
+          <w:szCs w:val="36"/>
         </w:rPr>
         <w:t xml:space="preserve">  pattern '[0-</w:t>
       </w:r>
@@ -1036,8 +1046,8 @@
           <w:rFonts w:ascii="Menlo" w:hAnsi="Menlo" w:cs="Menlo"/>
           <w:color w:val="000000"/>
           <w:kern w:val="0"/>
-          <w:sz w:val="38"/>
-          <w:szCs w:val="38"/>
+          <w:sz w:val="36"/>
+          <w:szCs w:val="36"/>
         </w:rPr>
         <w:t>5]{</w:t>
       </w:r>
@@ -1047,8 +1057,8 @@
           <w:rFonts w:ascii="Menlo" w:hAnsi="Menlo" w:cs="Menlo"/>
           <w:color w:val="000000"/>
           <w:kern w:val="0"/>
-          <w:sz w:val="38"/>
-          <w:szCs w:val="38"/>
+          <w:sz w:val="36"/>
+          <w:szCs w:val="36"/>
         </w:rPr>
         <w:t>1,3}';</w:t>
       </w:r>
@@ -1059,17 +1069,17 @@
           <w:rFonts w:ascii="Menlo" w:hAnsi="Menlo" w:cs="Menlo"/>
           <w:color w:val="000000"/>
           <w:kern w:val="0"/>
-          <w:sz w:val="38"/>
-          <w:szCs w:val="38"/>
-        </w:rPr>
-      </w:pPr>
-      <w:r>
-        <w:rPr>
-          <w:rFonts w:ascii="Menlo" w:hAnsi="Menlo" w:cs="Menlo"/>
-          <w:color w:val="000000"/>
-          <w:kern w:val="0"/>
-          <w:sz w:val="38"/>
-          <w:szCs w:val="38"/>
+          <w:sz w:val="36"/>
+          <w:szCs w:val="36"/>
+        </w:rPr>
+      </w:pPr>
+      <w:r>
+        <w:rPr>
+          <w:rFonts w:ascii="Menlo" w:hAnsi="Menlo" w:cs="Menlo"/>
+          <w:color w:val="000000"/>
+          <w:kern w:val="0"/>
+          <w:sz w:val="36"/>
+          <w:szCs w:val="36"/>
         </w:rPr>
         <w:t>}</w:t>
       </w:r>
@@ -1094,7 +1104,6 @@
         <w:pStyle w:val="Heading2"/>
       </w:pPr>
       <w:r>
-        <w:lastRenderedPageBreak/>
         <w:t>Grouping:</w:t>
       </w:r>
     </w:p>
@@ -1135,18 +1144,19 @@
           <w:rFonts w:ascii="Menlo" w:hAnsi="Menlo" w:cs="Menlo"/>
           <w:color w:val="000000"/>
           <w:kern w:val="0"/>
-          <w:sz w:val="38"/>
-          <w:szCs w:val="38"/>
-        </w:rPr>
-      </w:pPr>
-      <w:r>
-        <w:rPr>
-          <w:rFonts w:ascii="Menlo" w:hAnsi="Menlo" w:cs="Menlo"/>
-          <w:color w:val="000000"/>
-          <w:kern w:val="0"/>
-          <w:sz w:val="38"/>
-          <w:szCs w:val="38"/>
-        </w:rPr>
+          <w:sz w:val="36"/>
+          <w:szCs w:val="36"/>
+        </w:rPr>
+      </w:pPr>
+      <w:r>
+        <w:rPr>
+          <w:rFonts w:ascii="Menlo" w:hAnsi="Menlo" w:cs="Menlo"/>
+          <w:color w:val="000000"/>
+          <w:kern w:val="0"/>
+          <w:sz w:val="36"/>
+          <w:szCs w:val="36"/>
+        </w:rPr>
+        <w:lastRenderedPageBreak/>
         <w:t>leaf range-test-02 {</w:t>
       </w:r>
     </w:p>
@@ -1174,17 +1184,17 @@
           <w:rFonts w:ascii="Menlo" w:hAnsi="Menlo" w:cs="Menlo"/>
           <w:color w:val="000000"/>
           <w:kern w:val="0"/>
-          <w:sz w:val="38"/>
-          <w:szCs w:val="38"/>
-        </w:rPr>
-      </w:pPr>
-      <w:r>
-        <w:rPr>
-          <w:rFonts w:ascii="Menlo" w:hAnsi="Menlo" w:cs="Menlo"/>
-          <w:color w:val="000000"/>
-          <w:kern w:val="0"/>
-          <w:sz w:val="38"/>
-          <w:szCs w:val="38"/>
+          <w:sz w:val="36"/>
+          <w:szCs w:val="36"/>
+        </w:rPr>
+      </w:pPr>
+      <w:r>
+        <w:rPr>
+          <w:rFonts w:ascii="Menlo" w:hAnsi="Menlo" w:cs="Menlo"/>
+          <w:color w:val="000000"/>
+          <w:kern w:val="0"/>
+          <w:sz w:val="36"/>
+          <w:szCs w:val="36"/>
         </w:rPr>
         <w:t xml:space="preserve"> type string {</w:t>
       </w:r>
@@ -1213,17 +1223,17 @@
           <w:rFonts w:ascii="Menlo" w:hAnsi="Menlo" w:cs="Menlo"/>
           <w:color w:val="000000"/>
           <w:kern w:val="0"/>
-          <w:sz w:val="38"/>
-          <w:szCs w:val="38"/>
-        </w:rPr>
-      </w:pPr>
-      <w:r>
-        <w:rPr>
-          <w:rFonts w:ascii="Menlo" w:hAnsi="Menlo" w:cs="Menlo"/>
-          <w:color w:val="000000"/>
-          <w:kern w:val="0"/>
-          <w:sz w:val="38"/>
-          <w:szCs w:val="38"/>
+          <w:sz w:val="36"/>
+          <w:szCs w:val="36"/>
+        </w:rPr>
+      </w:pPr>
+      <w:r>
+        <w:rPr>
+          <w:rFonts w:ascii="Menlo" w:hAnsi="Menlo" w:cs="Menlo"/>
+          <w:color w:val="000000"/>
+          <w:kern w:val="0"/>
+          <w:sz w:val="36"/>
+          <w:szCs w:val="36"/>
         </w:rPr>
         <w:t xml:space="preserve">  pattern '(</w:t>
       </w:r>
@@ -1232,8 +1242,8 @@
           <w:rFonts w:ascii="Menlo" w:hAnsi="Menlo" w:cs="Menlo"/>
           <w:color w:val="000000"/>
           <w:kern w:val="0"/>
-          <w:sz w:val="38"/>
-          <w:szCs w:val="38"/>
+          <w:sz w:val="36"/>
+          <w:szCs w:val="36"/>
           <w:highlight w:val="yellow"/>
         </w:rPr>
         <w:t>[0-9]{</w:t>
@@ -1244,8 +1254,8 @@
           <w:rFonts w:ascii="Menlo" w:hAnsi="Menlo" w:cs="Menlo"/>
           <w:color w:val="000000"/>
           <w:kern w:val="0"/>
-          <w:sz w:val="38"/>
-          <w:szCs w:val="38"/>
+          <w:sz w:val="36"/>
+          <w:szCs w:val="36"/>
           <w:highlight w:val="yellow"/>
         </w:rPr>
         <w:t>1}</w:t>
@@ -1255,8 +1265,8 @@
           <w:rFonts w:ascii="Menlo" w:hAnsi="Menlo" w:cs="Menlo"/>
           <w:color w:val="000000"/>
           <w:kern w:val="0"/>
-          <w:sz w:val="38"/>
-          <w:szCs w:val="38"/>
+          <w:sz w:val="36"/>
+          <w:szCs w:val="36"/>
           <w:highlight w:val="green"/>
         </w:rPr>
         <w:t>|</w:t>
@@ -1267,8 +1277,8 @@
           <w:rFonts w:ascii="Menlo" w:hAnsi="Menlo" w:cs="Menlo"/>
           <w:color w:val="000000"/>
           <w:kern w:val="0"/>
-          <w:sz w:val="38"/>
-          <w:szCs w:val="38"/>
+          <w:sz w:val="36"/>
+          <w:szCs w:val="36"/>
           <w:highlight w:val="cyan"/>
         </w:rPr>
         <w:t>[1-9]{1}</w:t>
@@ -1278,8 +1288,8 @@
           <w:rFonts w:ascii="Menlo" w:hAnsi="Menlo" w:cs="Menlo"/>
           <w:color w:val="000000"/>
           <w:kern w:val="0"/>
-          <w:sz w:val="38"/>
-          <w:szCs w:val="38"/>
+          <w:sz w:val="36"/>
+          <w:szCs w:val="36"/>
           <w:highlight w:val="magenta"/>
         </w:rPr>
         <w:t>[0-9]{1}</w:t>
@@ -1289,8 +1299,8 @@
           <w:rFonts w:ascii="Menlo" w:hAnsi="Menlo" w:cs="Menlo"/>
           <w:color w:val="000000"/>
           <w:kern w:val="0"/>
-          <w:sz w:val="38"/>
-          <w:szCs w:val="38"/>
+          <w:sz w:val="36"/>
+          <w:szCs w:val="36"/>
         </w:rPr>
         <w:t>)';</w:t>
       </w:r>
@@ -1301,17 +1311,17 @@
           <w:rFonts w:ascii="Menlo" w:hAnsi="Menlo" w:cs="Menlo"/>
           <w:color w:val="000000"/>
           <w:kern w:val="0"/>
-          <w:sz w:val="38"/>
-          <w:szCs w:val="38"/>
-        </w:rPr>
-      </w:pPr>
-      <w:r>
-        <w:rPr>
-          <w:rFonts w:ascii="Menlo" w:hAnsi="Menlo" w:cs="Menlo"/>
-          <w:color w:val="000000"/>
-          <w:kern w:val="0"/>
-          <w:sz w:val="38"/>
-          <w:szCs w:val="38"/>
+          <w:sz w:val="36"/>
+          <w:szCs w:val="36"/>
+        </w:rPr>
+      </w:pPr>
+      <w:r>
+        <w:rPr>
+          <w:rFonts w:ascii="Menlo" w:hAnsi="Menlo" w:cs="Menlo"/>
+          <w:color w:val="000000"/>
+          <w:kern w:val="0"/>
+          <w:sz w:val="36"/>
+          <w:szCs w:val="36"/>
         </w:rPr>
         <w:t>}</w:t>
       </w:r>
@@ -1389,17 +1399,17 @@
           <w:rFonts w:ascii="Menlo" w:hAnsi="Menlo" w:cs="Menlo"/>
           <w:color w:val="000000"/>
           <w:kern w:val="0"/>
-          <w:sz w:val="38"/>
-          <w:szCs w:val="38"/>
-        </w:rPr>
-      </w:pPr>
-      <w:r>
-        <w:rPr>
-          <w:rFonts w:ascii="Menlo" w:hAnsi="Menlo" w:cs="Menlo"/>
-          <w:color w:val="000000"/>
-          <w:kern w:val="0"/>
-          <w:sz w:val="38"/>
-          <w:szCs w:val="38"/>
+          <w:sz w:val="36"/>
+          <w:szCs w:val="36"/>
+        </w:rPr>
+      </w:pPr>
+      <w:r>
+        <w:rPr>
+          <w:rFonts w:ascii="Menlo" w:hAnsi="Menlo" w:cs="Menlo"/>
+          <w:color w:val="000000"/>
+          <w:kern w:val="0"/>
+          <w:sz w:val="36"/>
+          <w:szCs w:val="36"/>
         </w:rPr>
         <w:t>leaf range-test-03 {</w:t>
       </w:r>
@@ -1428,17 +1438,17 @@
           <w:rFonts w:ascii="Menlo" w:hAnsi="Menlo" w:cs="Menlo"/>
           <w:color w:val="000000"/>
           <w:kern w:val="0"/>
-          <w:sz w:val="38"/>
-          <w:szCs w:val="38"/>
-        </w:rPr>
-      </w:pPr>
-      <w:r>
-        <w:rPr>
-          <w:rFonts w:ascii="Menlo" w:hAnsi="Menlo" w:cs="Menlo"/>
-          <w:color w:val="000000"/>
-          <w:kern w:val="0"/>
-          <w:sz w:val="38"/>
-          <w:szCs w:val="38"/>
+          <w:sz w:val="36"/>
+          <w:szCs w:val="36"/>
+        </w:rPr>
+      </w:pPr>
+      <w:r>
+        <w:rPr>
+          <w:rFonts w:ascii="Menlo" w:hAnsi="Menlo" w:cs="Menlo"/>
+          <w:color w:val="000000"/>
+          <w:kern w:val="0"/>
+          <w:sz w:val="36"/>
+          <w:szCs w:val="36"/>
         </w:rPr>
         <w:t xml:space="preserve"> type string {</w:t>
       </w:r>
@@ -1467,17 +1477,17 @@
           <w:rFonts w:ascii="Menlo" w:hAnsi="Menlo" w:cs="Menlo"/>
           <w:color w:val="000000"/>
           <w:kern w:val="0"/>
-          <w:sz w:val="38"/>
-          <w:szCs w:val="38"/>
-        </w:rPr>
-      </w:pPr>
-      <w:r>
-        <w:rPr>
-          <w:rFonts w:ascii="Menlo" w:hAnsi="Menlo" w:cs="Menlo"/>
-          <w:color w:val="000000"/>
-          <w:kern w:val="0"/>
-          <w:sz w:val="38"/>
-          <w:szCs w:val="38"/>
+          <w:sz w:val="36"/>
+          <w:szCs w:val="36"/>
+        </w:rPr>
+      </w:pPr>
+      <w:r>
+        <w:rPr>
+          <w:rFonts w:ascii="Menlo" w:hAnsi="Menlo" w:cs="Menlo"/>
+          <w:color w:val="000000"/>
+          <w:kern w:val="0"/>
+          <w:sz w:val="36"/>
+          <w:szCs w:val="36"/>
         </w:rPr>
         <w:t xml:space="preserve">  pattern '(</w:t>
       </w:r>
@@ -1486,8 +1496,8 @@
           <w:rFonts w:ascii="Menlo" w:hAnsi="Menlo" w:cs="Menlo"/>
           <w:color w:val="000000"/>
           <w:kern w:val="0"/>
-          <w:sz w:val="38"/>
-          <w:szCs w:val="38"/>
+          <w:sz w:val="36"/>
+          <w:szCs w:val="36"/>
           <w:highlight w:val="yellow"/>
         </w:rPr>
         <w:t>[0-9]{1}</w:t>
@@ -1498,8 +1508,8 @@
           <w:rFonts w:ascii="Menlo" w:hAnsi="Menlo" w:cs="Menlo"/>
           <w:color w:val="000000"/>
           <w:kern w:val="0"/>
-          <w:sz w:val="38"/>
-          <w:szCs w:val="38"/>
+          <w:sz w:val="36"/>
+          <w:szCs w:val="36"/>
           <w:highlight w:val="green"/>
         </w:rPr>
         <w:t>-</w:t>
@@ -1509,8 +1519,8 @@
           <w:rFonts w:ascii="Menlo" w:hAnsi="Menlo" w:cs="Menlo"/>
           <w:color w:val="000000"/>
           <w:kern w:val="0"/>
-          <w:sz w:val="38"/>
-          <w:szCs w:val="38"/>
+          <w:sz w:val="36"/>
+          <w:szCs w:val="36"/>
           <w:highlight w:val="cyan"/>
         </w:rPr>
         <w:t>[</w:t>
@@ -1521,8 +1531,8 @@
           <w:rFonts w:ascii="Menlo" w:hAnsi="Menlo" w:cs="Menlo"/>
           <w:color w:val="000000"/>
           <w:kern w:val="0"/>
-          <w:sz w:val="38"/>
-          <w:szCs w:val="38"/>
+          <w:sz w:val="36"/>
+          <w:szCs w:val="36"/>
           <w:highlight w:val="cyan"/>
         </w:rPr>
         <w:t>0-9]*</w:t>
@@ -1532,8 +1542,8 @@
           <w:rFonts w:ascii="Menlo" w:hAnsi="Menlo" w:cs="Menlo"/>
           <w:color w:val="000000"/>
           <w:kern w:val="0"/>
-          <w:sz w:val="38"/>
-          <w:szCs w:val="38"/>
+          <w:sz w:val="36"/>
+          <w:szCs w:val="36"/>
         </w:rPr>
         <w:t>)';</w:t>
       </w:r>
@@ -1544,17 +1554,17 @@
           <w:rFonts w:ascii="Menlo" w:hAnsi="Menlo" w:cs="Menlo"/>
           <w:color w:val="000000"/>
           <w:kern w:val="0"/>
-          <w:sz w:val="38"/>
-          <w:szCs w:val="38"/>
-        </w:rPr>
-      </w:pPr>
-      <w:r>
-        <w:rPr>
-          <w:rFonts w:ascii="Menlo" w:hAnsi="Menlo" w:cs="Menlo"/>
-          <w:color w:val="000000"/>
-          <w:kern w:val="0"/>
-          <w:sz w:val="38"/>
-          <w:szCs w:val="38"/>
+          <w:sz w:val="36"/>
+          <w:szCs w:val="36"/>
+        </w:rPr>
+      </w:pPr>
+      <w:r>
+        <w:rPr>
+          <w:rFonts w:ascii="Menlo" w:hAnsi="Menlo" w:cs="Menlo"/>
+          <w:color w:val="000000"/>
+          <w:kern w:val="0"/>
+          <w:sz w:val="36"/>
+          <w:szCs w:val="36"/>
         </w:rPr>
         <w:t>}</w:t>
       </w:r>
@@ -1603,34 +1613,34 @@
     </w:p>
     <w:p>
       <w:r>
+        <w:t>The above syntax is all that is needed to understand the following pattern.</w:t>
+      </w:r>
+    </w:p>
+    <w:p>
+      <w:pPr>
+        <w:pStyle w:val="Heading2"/>
+      </w:pPr>
+      <w:r>
+        <w:t xml:space="preserve">The </w:t>
+      </w:r>
+      <w:proofErr w:type="spellStart"/>
+      <w:r>
+        <w:t>AXdz</w:t>
+      </w:r>
+      <w:proofErr w:type="spellEnd"/>
+      <w:r>
+        <w:t xml:space="preserve"> range pattern</w:t>
+      </w:r>
+    </w:p>
+    <w:p>
+      <w:r>
+        <w:t>The desire is to be able to specify masks in a compact way.  There are 4096 bits, so the ability to state that you want a mask that supports individual numbers and ranges separated by commas.</w:t>
+      </w:r>
+    </w:p>
+    <w:p>
+      <w:proofErr w:type="gramStart"/>
+      <w:r>
         <w:lastRenderedPageBreak/>
-        <w:t>The above syntax is all that is needed to understand the following pattern.</w:t>
-      </w:r>
-    </w:p>
-    <w:p>
-      <w:pPr>
-        <w:pStyle w:val="Heading2"/>
-      </w:pPr>
-      <w:r>
-        <w:t xml:space="preserve">The </w:t>
-      </w:r>
-      <w:proofErr w:type="spellStart"/>
-      <w:r>
-        <w:t>AXdz</w:t>
-      </w:r>
-      <w:proofErr w:type="spellEnd"/>
-      <w:r>
-        <w:t xml:space="preserve"> range pattern</w:t>
-      </w:r>
-    </w:p>
-    <w:p>
-      <w:r>
-        <w:t>The desire is to be able to specify masks in a compact way.  There are 4096 bits, so the ability to state that you want a mask that supports individual numbers and ranges separated by commas.</w:t>
-      </w:r>
-    </w:p>
-    <w:p>
-      <w:proofErr w:type="gramStart"/>
-      <w:r>
         <w:t>So</w:t>
       </w:r>
       <w:proofErr w:type="gramEnd"/>
@@ -1689,23 +1699,235 @@
     </w:p>
     <w:p>
       <w:pPr>
-        <w:rPr>
-          <w:rFonts w:ascii="Menlo" w:hAnsi="Menlo" w:cs="Menlo"/>
-          <w:color w:val="000000"/>
-          <w:kern w:val="0"/>
-          <w:sz w:val="38"/>
-          <w:szCs w:val="38"/>
-        </w:rPr>
-      </w:pPr>
-      <w:r>
-        <w:rPr>
-          <w:rFonts w:ascii="Menlo" w:hAnsi="Menlo" w:cs="Menlo"/>
-          <w:color w:val="000000"/>
-          <w:kern w:val="0"/>
-          <w:sz w:val="38"/>
-          <w:szCs w:val="38"/>
-        </w:rPr>
-        <w:t>([0-9]{1}|[1-9]{1}[0-9]{1,2}|[1-3]{1}[0-9]{3}|40[0-9]{1}[0-5]{1})(-([1-9]{1}[0-9]{0,2}|[1-3][0-9]{3}|4{1}[0-9]{2}[0-5]{1}))?(,([1-9]{1}|[1-9]{1}[0-9]{1,2}|[1-3]{1}[0-9]{3}|40[0-9]{1}[0-5]{1})(-([1-9]{1}[0-9]{0,2}|[1-3][0-9]{3}|4{1}[0-9]{2}[0-5]{1}))?)*</w:t>
+        <w:tabs>
+          <w:tab w:val="left" w:pos="560"/>
+          <w:tab w:val="left" w:pos="1120"/>
+          <w:tab w:val="left" w:pos="1680"/>
+          <w:tab w:val="left" w:pos="2240"/>
+          <w:tab w:val="left" w:pos="2800"/>
+          <w:tab w:val="left" w:pos="3360"/>
+          <w:tab w:val="left" w:pos="3920"/>
+          <w:tab w:val="left" w:pos="4480"/>
+          <w:tab w:val="left" w:pos="5040"/>
+          <w:tab w:val="left" w:pos="5600"/>
+          <w:tab w:val="left" w:pos="6160"/>
+          <w:tab w:val="left" w:pos="6720"/>
+        </w:tabs>
+        <w:autoSpaceDE w:val="0"/>
+        <w:autoSpaceDN w:val="0"/>
+        <w:adjustRightInd w:val="0"/>
+        <w:spacing w:after="0" w:line="240" w:lineRule="auto"/>
+        <w:rPr>
+          <w:rFonts w:ascii="Menlo" w:hAnsi="Menlo" w:cs="Menlo"/>
+          <w:color w:val="000000"/>
+          <w:kern w:val="0"/>
+          <w:sz w:val="36"/>
+          <w:szCs w:val="36"/>
+        </w:rPr>
+      </w:pPr>
+      <w:r>
+        <w:rPr>
+          <w:rFonts w:ascii="Menlo" w:hAnsi="Menlo" w:cs="Menlo"/>
+          <w:color w:val="000000"/>
+          <w:kern w:val="0"/>
+          <w:sz w:val="36"/>
+          <w:szCs w:val="36"/>
+        </w:rPr>
+        <w:t>'([0-9]{</w:t>
+      </w:r>
+      <w:proofErr w:type="gramStart"/>
+      <w:r>
+        <w:rPr>
+          <w:rFonts w:ascii="Menlo" w:hAnsi="Menlo" w:cs="Menlo"/>
+          <w:color w:val="000000"/>
+          <w:kern w:val="0"/>
+          <w:sz w:val="36"/>
+          <w:szCs w:val="36"/>
+        </w:rPr>
+        <w:t>1}|</w:t>
+      </w:r>
+      <w:proofErr w:type="gramEnd"/>
+      <w:r>
+        <w:rPr>
+          <w:rFonts w:ascii="Menlo" w:hAnsi="Menlo" w:cs="Menlo"/>
+          <w:color w:val="000000"/>
+          <w:kern w:val="0"/>
+          <w:sz w:val="36"/>
+          <w:szCs w:val="36"/>
+        </w:rPr>
+        <w:t>[1-9]{1}[0-9]{1,2}|[1-3]{1}[0-9]{3}|40[0-8]{1}[0-9]{1}|409[0-5]{1})' +</w:t>
+      </w:r>
+    </w:p>
+    <w:p>
+      <w:pPr>
+        <w:tabs>
+          <w:tab w:val="left" w:pos="560"/>
+          <w:tab w:val="left" w:pos="1120"/>
+          <w:tab w:val="left" w:pos="1680"/>
+          <w:tab w:val="left" w:pos="2240"/>
+          <w:tab w:val="left" w:pos="2800"/>
+          <w:tab w:val="left" w:pos="3360"/>
+          <w:tab w:val="left" w:pos="3920"/>
+          <w:tab w:val="left" w:pos="4480"/>
+          <w:tab w:val="left" w:pos="5040"/>
+          <w:tab w:val="left" w:pos="5600"/>
+          <w:tab w:val="left" w:pos="6160"/>
+          <w:tab w:val="left" w:pos="6720"/>
+        </w:tabs>
+        <w:autoSpaceDE w:val="0"/>
+        <w:autoSpaceDN w:val="0"/>
+        <w:adjustRightInd w:val="0"/>
+        <w:spacing w:after="0" w:line="240" w:lineRule="auto"/>
+        <w:rPr>
+          <w:rFonts w:ascii="Menlo" w:hAnsi="Menlo" w:cs="Menlo"/>
+          <w:color w:val="000000"/>
+          <w:kern w:val="0"/>
+          <w:sz w:val="36"/>
+          <w:szCs w:val="36"/>
+        </w:rPr>
+      </w:pPr>
+      <w:r>
+        <w:rPr>
+          <w:rFonts w:ascii="Menlo" w:hAnsi="Menlo" w:cs="Menlo"/>
+          <w:color w:val="000000"/>
+          <w:kern w:val="0"/>
+          <w:sz w:val="36"/>
+          <w:szCs w:val="36"/>
+        </w:rPr>
+        <w:t>'(-([1-9]{</w:t>
+      </w:r>
+      <w:proofErr w:type="gramStart"/>
+      <w:r>
+        <w:rPr>
+          <w:rFonts w:ascii="Menlo" w:hAnsi="Menlo" w:cs="Menlo"/>
+          <w:color w:val="000000"/>
+          <w:kern w:val="0"/>
+          <w:sz w:val="36"/>
+          <w:szCs w:val="36"/>
+        </w:rPr>
+        <w:t>1}[</w:t>
+      </w:r>
+      <w:proofErr w:type="gramEnd"/>
+      <w:r>
+        <w:rPr>
+          <w:rFonts w:ascii="Menlo" w:hAnsi="Menlo" w:cs="Menlo"/>
+          <w:color w:val="000000"/>
+          <w:kern w:val="0"/>
+          <w:sz w:val="36"/>
+          <w:szCs w:val="36"/>
+        </w:rPr>
+        <w:t>0-9]{0,2}|[1-3][0-9]{3}|40[0-8]{1}[0-9]{1}|409[0-5]{1}))?' +</w:t>
+      </w:r>
+    </w:p>
+    <w:p>
+      <w:pPr>
+        <w:tabs>
+          <w:tab w:val="left" w:pos="560"/>
+          <w:tab w:val="left" w:pos="1120"/>
+          <w:tab w:val="left" w:pos="1680"/>
+          <w:tab w:val="left" w:pos="2240"/>
+          <w:tab w:val="left" w:pos="2800"/>
+          <w:tab w:val="left" w:pos="3360"/>
+          <w:tab w:val="left" w:pos="3920"/>
+          <w:tab w:val="left" w:pos="4480"/>
+          <w:tab w:val="left" w:pos="5040"/>
+          <w:tab w:val="left" w:pos="5600"/>
+          <w:tab w:val="left" w:pos="6160"/>
+          <w:tab w:val="left" w:pos="6720"/>
+        </w:tabs>
+        <w:autoSpaceDE w:val="0"/>
+        <w:autoSpaceDN w:val="0"/>
+        <w:adjustRightInd w:val="0"/>
+        <w:spacing w:after="0" w:line="240" w:lineRule="auto"/>
+        <w:rPr>
+          <w:rFonts w:ascii="Menlo" w:hAnsi="Menlo" w:cs="Menlo"/>
+          <w:color w:val="000000"/>
+          <w:kern w:val="0"/>
+          <w:sz w:val="36"/>
+          <w:szCs w:val="36"/>
+        </w:rPr>
+      </w:pPr>
+      <w:r>
+        <w:rPr>
+          <w:rFonts w:ascii="Menlo" w:hAnsi="Menlo" w:cs="Menlo"/>
+          <w:color w:val="000000"/>
+          <w:kern w:val="0"/>
+          <w:sz w:val="36"/>
+          <w:szCs w:val="36"/>
+        </w:rPr>
+        <w:t>'</w:t>
+      </w:r>
+      <w:proofErr w:type="gramStart"/>
+      <w:r>
+        <w:rPr>
+          <w:rFonts w:ascii="Menlo" w:hAnsi="Menlo" w:cs="Menlo"/>
+          <w:color w:val="000000"/>
+          <w:kern w:val="0"/>
+          <w:sz w:val="36"/>
+          <w:szCs w:val="36"/>
+        </w:rPr>
+        <w:t>(,(</w:t>
+      </w:r>
+      <w:proofErr w:type="gramEnd"/>
+      <w:r>
+        <w:rPr>
+          <w:rFonts w:ascii="Menlo" w:hAnsi="Menlo" w:cs="Menlo"/>
+          <w:color w:val="000000"/>
+          <w:kern w:val="0"/>
+          <w:sz w:val="36"/>
+          <w:szCs w:val="36"/>
+        </w:rPr>
+        <w:t>[1-9]{1}|[1-9]{1}[0-9]{1,2}|[1-3]{1}[0-9]{3}|40[0-8]{1}[0-9]{1}|409[0-5]{1})' +</w:t>
+      </w:r>
+    </w:p>
+    <w:p>
+      <w:pPr>
+        <w:rPr>
+          <w:sz w:val="36"/>
+          <w:szCs w:val="36"/>
+        </w:rPr>
+      </w:pPr>
+      <w:r>
+        <w:rPr>
+          <w:rFonts w:ascii="Menlo" w:hAnsi="Menlo" w:cs="Menlo"/>
+          <w:color w:val="000000"/>
+          <w:kern w:val="0"/>
+          <w:sz w:val="36"/>
+          <w:szCs w:val="36"/>
+        </w:rPr>
+        <w:t>'(-([1-9]{</w:t>
+      </w:r>
+      <w:proofErr w:type="gramStart"/>
+      <w:r>
+        <w:rPr>
+          <w:rFonts w:ascii="Menlo" w:hAnsi="Menlo" w:cs="Menlo"/>
+          <w:color w:val="000000"/>
+          <w:kern w:val="0"/>
+          <w:sz w:val="36"/>
+          <w:szCs w:val="36"/>
+        </w:rPr>
+        <w:t>1}[</w:t>
+      </w:r>
+      <w:proofErr w:type="gramEnd"/>
+      <w:r>
+        <w:rPr>
+          <w:rFonts w:ascii="Menlo" w:hAnsi="Menlo" w:cs="Menlo"/>
+          <w:color w:val="000000"/>
+          <w:kern w:val="0"/>
+          <w:sz w:val="36"/>
+          <w:szCs w:val="36"/>
+        </w:rPr>
+        <w:t>0-9]{0,2}|[1-3][0-9]{3}|40{1}[0-8]{1}[0-9]{1}|409[0-5]{1}))?)*</w:t>
+      </w:r>
+      <w:r>
+        <w:rPr>
+          <w:rFonts w:ascii="Menlo" w:hAnsi="Menlo" w:cs="Menlo"/>
+          <w:color w:val="000000"/>
+          <w:kern w:val="0"/>
+          <w:sz w:val="36"/>
+          <w:szCs w:val="36"/>
+        </w:rPr>
+        <w:t>’</w:t>
       </w:r>
     </w:p>
     <w:p>
@@ -1727,17 +1949,17 @@
           <w:rFonts w:ascii="Menlo" w:hAnsi="Menlo" w:cs="Menlo"/>
           <w:color w:val="000000"/>
           <w:kern w:val="0"/>
-          <w:sz w:val="38"/>
-          <w:szCs w:val="38"/>
-        </w:rPr>
-      </w:pPr>
-      <w:r>
-        <w:rPr>
-          <w:rFonts w:ascii="Menlo" w:hAnsi="Menlo" w:cs="Menlo"/>
-          <w:color w:val="000000"/>
-          <w:kern w:val="0"/>
-          <w:sz w:val="38"/>
-          <w:szCs w:val="38"/>
+          <w:sz w:val="36"/>
+          <w:szCs w:val="36"/>
+        </w:rPr>
+      </w:pPr>
+      <w:r>
+        <w:rPr>
+          <w:rFonts w:ascii="Menlo" w:hAnsi="Menlo" w:cs="Menlo"/>
+          <w:color w:val="000000"/>
+          <w:kern w:val="0"/>
+          <w:sz w:val="36"/>
+          <w:szCs w:val="36"/>
         </w:rPr>
         <w:t>([0-9]{</w:t>
       </w:r>
@@ -1747,8 +1969,8 @@
           <w:rFonts w:ascii="Menlo" w:hAnsi="Menlo" w:cs="Menlo"/>
           <w:color w:val="000000"/>
           <w:kern w:val="0"/>
-          <w:sz w:val="38"/>
-          <w:szCs w:val="38"/>
+          <w:sz w:val="36"/>
+          <w:szCs w:val="36"/>
         </w:rPr>
         <w:t>1}|</w:t>
       </w:r>
@@ -1758,10 +1980,10 @@
           <w:rFonts w:ascii="Menlo" w:hAnsi="Menlo" w:cs="Menlo"/>
           <w:color w:val="000000"/>
           <w:kern w:val="0"/>
-          <w:sz w:val="38"/>
-          <w:szCs w:val="38"/>
-        </w:rPr>
-        <w:t>[1-9]{1}[0-9]{1,2}|[1-3]{1}[0-9]{3}|40[0-9]{1}[0-5]{1})</w:t>
+          <w:sz w:val="36"/>
+          <w:szCs w:val="36"/>
+        </w:rPr>
+        <w:t>[1-9]{1}[0-9]{1,2}|[1-3]{1}[0-9]{3}|40[0-8]{1}[0-9]{1}|409[0-5]{1})</w:t>
       </w:r>
     </w:p>
     <w:p>
@@ -1782,71 +2004,71 @@
         <w:pStyle w:val="Heading3"/>
       </w:pPr>
       <w:r>
+        <w:t>Part 2</w:t>
+      </w:r>
+    </w:p>
+    <w:p>
+      <w:pPr>
+        <w:rPr>
+          <w:rFonts w:ascii="Menlo" w:hAnsi="Menlo" w:cs="Menlo"/>
+          <w:color w:val="000000"/>
+          <w:kern w:val="0"/>
+          <w:sz w:val="36"/>
+          <w:szCs w:val="36"/>
+        </w:rPr>
+      </w:pPr>
+      <w:r>
+        <w:rPr>
+          <w:rFonts w:ascii="Menlo" w:hAnsi="Menlo" w:cs="Menlo"/>
+          <w:color w:val="000000"/>
+          <w:kern w:val="0"/>
+          <w:sz w:val="36"/>
+          <w:szCs w:val="36"/>
+        </w:rPr>
+        <w:t>(-([1-9]{</w:t>
+      </w:r>
+      <w:proofErr w:type="gramStart"/>
+      <w:r>
+        <w:rPr>
+          <w:rFonts w:ascii="Menlo" w:hAnsi="Menlo" w:cs="Menlo"/>
+          <w:color w:val="000000"/>
+          <w:kern w:val="0"/>
+          <w:sz w:val="36"/>
+          <w:szCs w:val="36"/>
+        </w:rPr>
+        <w:t>1}[</w:t>
+      </w:r>
+      <w:proofErr w:type="gramEnd"/>
+      <w:r>
+        <w:rPr>
+          <w:rFonts w:ascii="Menlo" w:hAnsi="Menlo" w:cs="Menlo"/>
+          <w:color w:val="000000"/>
+          <w:kern w:val="0"/>
+          <w:sz w:val="36"/>
+          <w:szCs w:val="36"/>
+        </w:rPr>
+        <w:t>0-9]{0,2}|[1-3][0-9]{3}|40[0-8]{1}[0-9]{1}|409[0-5]{1}))?</w:t>
+      </w:r>
+    </w:p>
+    <w:p>
+      <w:r>
         <w:lastRenderedPageBreak/>
-        <w:t>Part 2</w:t>
-      </w:r>
-    </w:p>
-    <w:p>
-      <w:pPr>
-        <w:rPr>
-          <w:rFonts w:ascii="Menlo" w:hAnsi="Menlo" w:cs="Menlo"/>
-          <w:color w:val="000000"/>
-          <w:kern w:val="0"/>
-          <w:sz w:val="38"/>
-          <w:szCs w:val="38"/>
-        </w:rPr>
-      </w:pPr>
-      <w:r>
-        <w:rPr>
-          <w:rFonts w:ascii="Menlo" w:hAnsi="Menlo" w:cs="Menlo"/>
-          <w:color w:val="000000"/>
-          <w:kern w:val="0"/>
-          <w:sz w:val="38"/>
-          <w:szCs w:val="38"/>
-        </w:rPr>
-        <w:t>(-([1-9]{</w:t>
+        <w:t xml:space="preserve">The important element here is the question mark (?) at the end, because that says there will be 0 or 1 of the </w:t>
       </w:r>
       <w:proofErr w:type="gramStart"/>
       <w:r>
-        <w:rPr>
-          <w:rFonts w:ascii="Menlo" w:hAnsi="Menlo" w:cs="Menlo"/>
-          <w:color w:val="000000"/>
-          <w:kern w:val="0"/>
-          <w:sz w:val="38"/>
-          <w:szCs w:val="38"/>
-        </w:rPr>
-        <w:t>1}[</w:t>
+        <w:t>pattern</w:t>
       </w:r>
       <w:proofErr w:type="gramEnd"/>
       <w:r>
-        <w:rPr>
-          <w:rFonts w:ascii="Menlo" w:hAnsi="Menlo" w:cs="Menlo"/>
-          <w:color w:val="000000"/>
-          <w:kern w:val="0"/>
-          <w:sz w:val="38"/>
-          <w:szCs w:val="38"/>
-        </w:rPr>
-        <w:t>0-9]{0,2}|[1-3][0-9]{3}|4{1}[0-9]{2}[0-5]{1}))?</w:t>
-      </w:r>
-    </w:p>
-    <w:p>
-      <w:r>
-        <w:t xml:space="preserve">The important element here is the question mark (?) at the end, because that says there will be 0 or 1 of the </w:t>
+        <w:t xml:space="preserve">.  </w:t>
       </w:r>
       <w:proofErr w:type="gramStart"/>
       <w:r>
-        <w:t>pattern</w:t>
+        <w:t>So</w:t>
       </w:r>
       <w:proofErr w:type="gramEnd"/>
       <w:r>
-        <w:t xml:space="preserve">.  </w:t>
-      </w:r>
-      <w:proofErr w:type="gramStart"/>
-      <w:r>
-        <w:t>So</w:t>
-      </w:r>
-      <w:proofErr w:type="gramEnd"/>
-      <w:r>
         <w:t xml:space="preserve"> in the case of something like 1000-2000, that would match.  If there was just a single digit, that would match part 1 and ignore part 2 because part 2 is optional.</w:t>
       </w:r>
     </w:p>
@@ -1859,59 +2081,72 @@
       </w:r>
     </w:p>
     <w:p>
-      <w:r>
-        <w:rPr>
-          <w:rFonts w:ascii="Menlo" w:hAnsi="Menlo" w:cs="Menlo"/>
-          <w:color w:val="000000"/>
-          <w:kern w:val="0"/>
-          <w:sz w:val="38"/>
-          <w:szCs w:val="38"/>
-          <w:highlight w:val="yellow"/>
-        </w:rPr>
-        <w:t>(,</w:t>
-      </w:r>
-      <w:r>
-        <w:rPr>
-          <w:rFonts w:ascii="Menlo" w:hAnsi="Menlo" w:cs="Menlo"/>
-          <w:color w:val="000000"/>
-          <w:kern w:val="0"/>
-          <w:sz w:val="38"/>
-          <w:szCs w:val="38"/>
-        </w:rPr>
-        <w:t>([1-9]{1}|[1-9]{1}[0-9]{1,2}|[1-3]{1}[0-9]{3}|40[0-9]{1}[0-5]{1})(-([1-9]{1}[0-9]{0,2}|[1-3][0-9]{3}|4{1}[0-9]{2}[0-5]{1}))</w:t>
-      </w:r>
-      <w:r>
-        <w:rPr>
-          <w:rFonts w:ascii="Menlo" w:hAnsi="Menlo" w:cs="Menlo"/>
-          <w:color w:val="000000"/>
-          <w:kern w:val="0"/>
-          <w:sz w:val="38"/>
-          <w:szCs w:val="38"/>
-          <w:highlight w:val="cyan"/>
-        </w:rPr>
-        <w:t>?</w:t>
-      </w:r>
-      <w:r>
-        <w:rPr>
-          <w:rFonts w:ascii="Menlo" w:hAnsi="Menlo" w:cs="Menlo"/>
-          <w:color w:val="000000"/>
-          <w:kern w:val="0"/>
-          <w:sz w:val="38"/>
-          <w:szCs w:val="38"/>
-        </w:rPr>
-        <w:t>)</w:t>
-      </w:r>
-      <w:r>
-        <w:rPr>
-          <w:rFonts w:ascii="Menlo" w:hAnsi="Menlo" w:cs="Menlo"/>
-          <w:color w:val="000000"/>
-          <w:kern w:val="0"/>
-          <w:sz w:val="38"/>
-          <w:szCs w:val="38"/>
-          <w:highlight w:val="green"/>
-        </w:rPr>
-        <w:t>*</w:t>
-      </w:r>
+      <w:pPr>
+        <w:tabs>
+          <w:tab w:val="left" w:pos="560"/>
+          <w:tab w:val="left" w:pos="1120"/>
+          <w:tab w:val="left" w:pos="1680"/>
+          <w:tab w:val="left" w:pos="2240"/>
+          <w:tab w:val="left" w:pos="2800"/>
+          <w:tab w:val="left" w:pos="3360"/>
+          <w:tab w:val="left" w:pos="3920"/>
+          <w:tab w:val="left" w:pos="4480"/>
+          <w:tab w:val="left" w:pos="5040"/>
+          <w:tab w:val="left" w:pos="5600"/>
+          <w:tab w:val="left" w:pos="6160"/>
+          <w:tab w:val="left" w:pos="6720"/>
+        </w:tabs>
+        <w:autoSpaceDE w:val="0"/>
+        <w:autoSpaceDN w:val="0"/>
+        <w:adjustRightInd w:val="0"/>
+        <w:spacing w:after="0" w:line="240" w:lineRule="auto"/>
+        <w:rPr>
+          <w:rFonts w:ascii="Menlo" w:hAnsi="Menlo" w:cs="Menlo"/>
+          <w:color w:val="000000"/>
+          <w:kern w:val="0"/>
+          <w:sz w:val="36"/>
+          <w:szCs w:val="36"/>
+        </w:rPr>
+      </w:pPr>
+      <w:r>
+        <w:rPr>
+          <w:rFonts w:ascii="Menlo" w:hAnsi="Menlo" w:cs="Menlo"/>
+          <w:color w:val="000000"/>
+          <w:kern w:val="0"/>
+          <w:sz w:val="36"/>
+          <w:szCs w:val="36"/>
+        </w:rPr>
+        <w:t>(,([1-9]{1}|[1-9]{1}[0-9]{1,2}|[1-3]{1}[0-9]{3}|40[0-8]{1}[0-9]{1}|409[0-5]{1})(-([1-9]{1}[0-9]{0,2}|[1-3][0-9]{3}|40{1}[0-8]{1}[0-9]{1}|409[0-5]{1}))?)*</w:t>
+      </w:r>
+    </w:p>
+    <w:p>
+      <w:pPr>
+        <w:tabs>
+          <w:tab w:val="left" w:pos="560"/>
+          <w:tab w:val="left" w:pos="1120"/>
+          <w:tab w:val="left" w:pos="1680"/>
+          <w:tab w:val="left" w:pos="2240"/>
+          <w:tab w:val="left" w:pos="2800"/>
+          <w:tab w:val="left" w:pos="3360"/>
+          <w:tab w:val="left" w:pos="3920"/>
+          <w:tab w:val="left" w:pos="4480"/>
+          <w:tab w:val="left" w:pos="5040"/>
+          <w:tab w:val="left" w:pos="5600"/>
+          <w:tab w:val="left" w:pos="6160"/>
+          <w:tab w:val="left" w:pos="6720"/>
+        </w:tabs>
+        <w:autoSpaceDE w:val="0"/>
+        <w:autoSpaceDN w:val="0"/>
+        <w:adjustRightInd w:val="0"/>
+        <w:spacing w:after="0" w:line="240" w:lineRule="auto"/>
+        <w:rPr>
+          <w:rFonts w:ascii="Menlo" w:hAnsi="Menlo" w:cs="Menlo"/>
+          <w:color w:val="000000"/>
+          <w:kern w:val="0"/>
+          <w:sz w:val="22"/>
+          <w:szCs w:val="22"/>
+        </w:rPr>
+      </w:pPr>
     </w:p>
     <w:p>
       <w:r>

</xml_diff>